<commit_message>
Update templates with hardcoded signature block and firm name
All 9 core templates now include attorney signature and firm info directly

Co-Authored-By: Claude Opus 4.5 <noreply@anthropic.com>
</commit_message>
<xml_diff>
--- a/templates_processed/Entry_Arraignment_Waiver_NG_Plea.docx
+++ b/templates_processed/Entry_Arraignment_Waiver_NG_Plea.docx
@@ -829,55 +829,72 @@
           <w:szCs w:val="26"/>
         </w:rPr>
         <w:tab/>
-        <w:tab/>
-        <w:tab/>
-        <w:tab/>
-        <w:tab/>
-        <w:tab/>
-        <w:tab/>
-        <w:t>{{firm_name}}</w:t>
-      </w:r>
-      <w:r>
-        <w:rPr>
-          <w:sz w:val="26"/>
-          <w:szCs w:val="26"/>
-        </w:rPr>
-      </w:r>
-      <w:r>
-        <w:rPr>
-          <w:sz w:val="26"/>
-          <w:szCs w:val="26"/>
-        </w:rPr>
-      </w:r>
-      <w:r>
-        <w:rPr>
-          <w:sz w:val="26"/>
-          <w:szCs w:val="26"/>
-        </w:rPr>
-      </w:r>
-      <w:r>
-        <w:rPr>
-          <w:sz w:val="26"/>
-          <w:szCs w:val="26"/>
-        </w:rPr>
-      </w:r>
-      <w:r>
-        <w:rPr>
-          <w:sz w:val="26"/>
-          <w:szCs w:val="26"/>
-        </w:rPr>
-      </w:r>
-      <w:r>
-        <w:rPr>
-          <w:sz w:val="26"/>
-          <w:szCs w:val="26"/>
-        </w:rPr>
-      </w:r>
-      <w:r>
-        <w:rPr>
-          <w:sz w:val="26"/>
-          <w:szCs w:val="26"/>
-        </w:rPr>
+      </w:r>
+      <w:r>
+        <w:rPr>
+          <w:sz w:val="26"/>
+          <w:szCs w:val="26"/>
+        </w:rPr>
+        <w:tab/>
+      </w:r>
+      <w:r>
+        <w:rPr>
+          <w:sz w:val="26"/>
+          <w:szCs w:val="26"/>
+        </w:rPr>
+        <w:tab/>
+      </w:r>
+      <w:r>
+        <w:rPr>
+          <w:sz w:val="26"/>
+          <w:szCs w:val="26"/>
+        </w:rPr>
+        <w:tab/>
+      </w:r>
+      <w:r>
+        <w:rPr>
+          <w:sz w:val="26"/>
+          <w:szCs w:val="26"/>
+        </w:rPr>
+        <w:tab/>
+      </w:r>
+      <w:r>
+        <w:rPr>
+          <w:sz w:val="26"/>
+          <w:szCs w:val="26"/>
+        </w:rPr>
+        <w:tab/>
+      </w:r>
+      <w:r>
+        <w:rPr>
+          <w:sz w:val="26"/>
+          <w:szCs w:val="26"/>
+        </w:rPr>
+        <w:tab/>
+      </w:r>
+      <w:bookmarkStart w:id="1" w:name="_Hlk47020969"/>
+      <w:r>
+        <w:rPr>
+          <w:sz w:val="26"/>
+          <w:szCs w:val="26"/>
+        </w:rPr>
+        <w:t xml:space="preserve">John C. </w:t>
+      </w:r>
+      <w:proofErr w:type="spellStart"/>
+      <w:r>
+        <w:rPr>
+          <w:sz w:val="26"/>
+          <w:szCs w:val="26"/>
+        </w:rPr>
+        <w:t>Schleiffarth</w:t>
+      </w:r>
+      <w:proofErr w:type="spellEnd"/>
+      <w:r>
+        <w:rPr>
+          <w:sz w:val="26"/>
+          <w:szCs w:val="26"/>
+        </w:rPr>
+        <w:t>, P.C.</w:t>
       </w:r>
     </w:p>
     <w:p>
@@ -891,63 +908,12 @@
     </w:p>
     <w:p>
       <w:pPr>
-        <w:ind w:right="-990"/>
         <w:jc w:val="both"/>
         <w:rPr>
           <w:sz w:val="26"/>
           <w:szCs w:val="26"/>
         </w:rPr>
       </w:pPr>
-      <w:r>
-        <w:rPr>
-          <w:sz w:val="26"/>
-          <w:szCs w:val="26"/>
-        </w:rPr>
-        <w:tab/>
-        <w:tab/>
-        <w:tab/>
-        <w:tab/>
-        <w:tab/>
-        <w:tab/>
-        <w:tab/>
-        <w:t>{{attorney_signature_block}}</w:t>
-      </w:r>
-      <w:r>
-        <w:rPr>
-          <w:sz w:val="26"/>
-          <w:szCs w:val="26"/>
-        </w:rPr>
-      </w:r>
-      <w:r>
-        <w:rPr>
-          <w:sz w:val="26"/>
-          <w:szCs w:val="26"/>
-        </w:rPr>
-      </w:r>
-      <w:r>
-        <w:rPr>
-          <w:sz w:val="26"/>
-          <w:szCs w:val="26"/>
-        </w:rPr>
-      </w:r>
-      <w:r>
-        <w:rPr>
-          <w:sz w:val="26"/>
-          <w:szCs w:val="26"/>
-        </w:rPr>
-      </w:r>
-      <w:r>
-        <w:rPr>
-          <w:sz w:val="26"/>
-          <w:szCs w:val="26"/>
-        </w:rPr>
-      </w:r>
-      <w:r>
-        <w:rPr>
-          <w:sz w:val="26"/>
-          <w:szCs w:val="26"/>
-        </w:rPr>
-      </w:r>
       <w:r>
         <w:rPr>
           <w:i/>
@@ -956,8 +922,8 @@
           <w:szCs w:val="26"/>
           <w:u w:val="single"/>
         </w:rPr>
-      </w:r>
-      <w:proofErr w:type="spellStart"/>
+        <w:t xml:space="preserve">                                                                             </w:t>
+      </w:r>
       <w:r>
         <w:rPr>
           <w:i/>
@@ -966,13 +932,410 @@
           <w:szCs w:val="26"/>
           <w:u w:val="single"/>
         </w:rPr>
+        <w:t>/s/John Schleiffarth</w:t>
+      </w:r>
+      <w:r>
+        <w:rPr>
+          <w:sz w:val="26"/>
+          <w:szCs w:val="26"/>
+        </w:rPr>
+        <w:t>_________________</w:t>
+      </w:r>
+    </w:p>
+    <w:p>
+      <w:pPr>
+        <w:jc w:val="both"/>
+        <w:rPr>
+          <w:sz w:val="26"/>
+          <w:szCs w:val="26"/>
+        </w:rPr>
+      </w:pPr>
+      <w:r>
+        <w:rPr>
+          <w:sz w:val="26"/>
+          <w:szCs w:val="26"/>
+        </w:rPr>
+        <w:tab/>
+      </w:r>
+      <w:r>
+        <w:rPr>
+          <w:sz w:val="26"/>
+          <w:szCs w:val="26"/>
+        </w:rPr>
+        <w:tab/>
+      </w:r>
+      <w:r>
+        <w:rPr>
+          <w:sz w:val="26"/>
+          <w:szCs w:val="26"/>
+        </w:rPr>
+        <w:tab/>
+      </w:r>
+      <w:r>
+        <w:rPr>
+          <w:sz w:val="26"/>
+          <w:szCs w:val="26"/>
+        </w:rPr>
+        <w:tab/>
+      </w:r>
+      <w:r>
+        <w:rPr>
+          <w:sz w:val="26"/>
+          <w:szCs w:val="26"/>
+        </w:rPr>
+        <w:tab/>
+      </w:r>
+      <w:r>
+        <w:rPr>
+          <w:sz w:val="26"/>
+          <w:szCs w:val="26"/>
+        </w:rPr>
+        <w:tab/>
+      </w:r>
+      <w:r>
+        <w:rPr>
+          <w:sz w:val="26"/>
+          <w:szCs w:val="26"/>
+        </w:rPr>
+        <w:tab/>
+        <w:t xml:space="preserve">John C. </w:t>
+      </w:r>
+      <w:proofErr w:type="spellStart"/>
+      <w:r>
+        <w:rPr>
+          <w:sz w:val="26"/>
+          <w:szCs w:val="26"/>
+        </w:rPr>
+        <w:t>Schleiffarth</w:t>
       </w:r>
       <w:proofErr w:type="spellEnd"/>
+      <w:r>
+        <w:rPr>
+          <w:sz w:val="26"/>
+          <w:szCs w:val="26"/>
+        </w:rPr>
+        <w:tab/>
+      </w:r>
+      <w:r>
+        <w:rPr>
+          <w:sz w:val="26"/>
+          <w:szCs w:val="26"/>
+        </w:rPr>
+        <w:tab/>
+        <w:t>#63222</w:t>
+      </w:r>
     </w:p>
     <w:p>
       <w:pPr>
         <w:jc w:val="both"/>
         <w:rPr>
+          <w:sz w:val="26"/>
+          <w:szCs w:val="26"/>
+        </w:rPr>
+      </w:pPr>
+      <w:r>
+        <w:rPr>
+          <w:sz w:val="26"/>
+          <w:szCs w:val="26"/>
+        </w:rPr>
+        <w:tab/>
+      </w:r>
+      <w:r>
+        <w:rPr>
+          <w:sz w:val="26"/>
+          <w:szCs w:val="26"/>
+        </w:rPr>
+        <w:tab/>
+      </w:r>
+      <w:r>
+        <w:rPr>
+          <w:sz w:val="26"/>
+          <w:szCs w:val="26"/>
+        </w:rPr>
+        <w:tab/>
+      </w:r>
+      <w:r>
+        <w:rPr>
+          <w:sz w:val="26"/>
+          <w:szCs w:val="26"/>
+        </w:rPr>
+        <w:tab/>
+      </w:r>
+      <w:r>
+        <w:rPr>
+          <w:sz w:val="26"/>
+          <w:szCs w:val="26"/>
+        </w:rPr>
+        <w:tab/>
+      </w:r>
+      <w:r>
+        <w:rPr>
+          <w:sz w:val="26"/>
+          <w:szCs w:val="26"/>
+        </w:rPr>
+        <w:tab/>
+      </w:r>
+      <w:r>
+        <w:rPr>
+          <w:sz w:val="26"/>
+          <w:szCs w:val="26"/>
+        </w:rPr>
+        <w:tab/>
+        <w:t xml:space="preserve">120 S. Central Ave., Ste. 1550 </w:t>
+      </w:r>
+    </w:p>
+    <w:p>
+      <w:pPr>
+        <w:jc w:val="both"/>
+        <w:rPr>
+          <w:sz w:val="26"/>
+          <w:szCs w:val="26"/>
+        </w:rPr>
+      </w:pPr>
+      <w:r>
+        <w:rPr>
+          <w:sz w:val="26"/>
+          <w:szCs w:val="26"/>
+        </w:rPr>
+        <w:tab/>
+      </w:r>
+      <w:r>
+        <w:rPr>
+          <w:sz w:val="26"/>
+          <w:szCs w:val="26"/>
+        </w:rPr>
+        <w:tab/>
+      </w:r>
+      <w:r>
+        <w:rPr>
+          <w:sz w:val="26"/>
+          <w:szCs w:val="26"/>
+        </w:rPr>
+        <w:tab/>
+      </w:r>
+      <w:r>
+        <w:rPr>
+          <w:sz w:val="26"/>
+          <w:szCs w:val="26"/>
+        </w:rPr>
+        <w:tab/>
+      </w:r>
+      <w:r>
+        <w:rPr>
+          <w:sz w:val="26"/>
+          <w:szCs w:val="26"/>
+        </w:rPr>
+        <w:tab/>
+      </w:r>
+      <w:r>
+        <w:rPr>
+          <w:sz w:val="26"/>
+          <w:szCs w:val="26"/>
+        </w:rPr>
+        <w:tab/>
+      </w:r>
+      <w:r>
+        <w:rPr>
+          <w:sz w:val="26"/>
+          <w:szCs w:val="26"/>
+        </w:rPr>
+        <w:tab/>
+        <w:t xml:space="preserve">Clayton, MO 63105 </w:t>
+      </w:r>
+    </w:p>
+    <w:p>
+      <w:pPr>
+        <w:jc w:val="both"/>
+        <w:rPr>
+          <w:sz w:val="26"/>
+          <w:szCs w:val="26"/>
+        </w:rPr>
+      </w:pPr>
+      <w:r>
+        <w:rPr>
+          <w:sz w:val="26"/>
+          <w:szCs w:val="26"/>
+        </w:rPr>
+        <w:tab/>
+      </w:r>
+      <w:r>
+        <w:rPr>
+          <w:sz w:val="26"/>
+          <w:szCs w:val="26"/>
+        </w:rPr>
+        <w:tab/>
+      </w:r>
+      <w:r>
+        <w:rPr>
+          <w:sz w:val="26"/>
+          <w:szCs w:val="26"/>
+        </w:rPr>
+        <w:tab/>
+      </w:r>
+      <w:r>
+        <w:rPr>
+          <w:sz w:val="26"/>
+          <w:szCs w:val="26"/>
+        </w:rPr>
+        <w:tab/>
+      </w:r>
+      <w:r>
+        <w:rPr>
+          <w:sz w:val="26"/>
+          <w:szCs w:val="26"/>
+        </w:rPr>
+        <w:tab/>
+      </w:r>
+      <w:r>
+        <w:rPr>
+          <w:sz w:val="26"/>
+          <w:szCs w:val="26"/>
+        </w:rPr>
+        <w:tab/>
+      </w:r>
+      <w:r>
+        <w:rPr>
+          <w:sz w:val="26"/>
+          <w:szCs w:val="26"/>
+        </w:rPr>
+        <w:tab/>
+        <w:t>Telephone: 314-561-9690</w:t>
+      </w:r>
+    </w:p>
+    <w:p>
+      <w:pPr>
+        <w:jc w:val="both"/>
+        <w:rPr>
+          <w:sz w:val="26"/>
+          <w:szCs w:val="26"/>
+        </w:rPr>
+      </w:pPr>
+      <w:r>
+        <w:rPr>
+          <w:sz w:val="26"/>
+          <w:szCs w:val="26"/>
+        </w:rPr>
+        <w:tab/>
+      </w:r>
+      <w:r>
+        <w:rPr>
+          <w:sz w:val="26"/>
+          <w:szCs w:val="26"/>
+        </w:rPr>
+        <w:tab/>
+      </w:r>
+      <w:r>
+        <w:rPr>
+          <w:sz w:val="26"/>
+          <w:szCs w:val="26"/>
+        </w:rPr>
+        <w:tab/>
+      </w:r>
+      <w:r>
+        <w:rPr>
+          <w:sz w:val="26"/>
+          <w:szCs w:val="26"/>
+        </w:rPr>
+        <w:tab/>
+      </w:r>
+      <w:r>
+        <w:rPr>
+          <w:sz w:val="26"/>
+          <w:szCs w:val="26"/>
+        </w:rPr>
+        <w:tab/>
+      </w:r>
+      <w:r>
+        <w:rPr>
+          <w:sz w:val="26"/>
+          <w:szCs w:val="26"/>
+        </w:rPr>
+        <w:tab/>
+      </w:r>
+      <w:r>
+        <w:rPr>
+          <w:sz w:val="26"/>
+          <w:szCs w:val="26"/>
+        </w:rPr>
+        <w:tab/>
+        <w:t>Facsimile: 314-596-0658</w:t>
+      </w:r>
+    </w:p>
+    <w:p>
+      <w:pPr>
+        <w:jc w:val="both"/>
+        <w:rPr>
+          <w:sz w:val="26"/>
+          <w:szCs w:val="26"/>
+        </w:rPr>
+      </w:pPr>
+      <w:r>
+        <w:rPr>
+          <w:sz w:val="26"/>
+          <w:szCs w:val="26"/>
+        </w:rPr>
+        <w:tab/>
+      </w:r>
+      <w:r>
+        <w:rPr>
+          <w:sz w:val="26"/>
+          <w:szCs w:val="26"/>
+        </w:rPr>
+        <w:tab/>
+      </w:r>
+      <w:r>
+        <w:rPr>
+          <w:sz w:val="26"/>
+          <w:szCs w:val="26"/>
+        </w:rPr>
+        <w:tab/>
+      </w:r>
+      <w:r>
+        <w:rPr>
+          <w:sz w:val="26"/>
+          <w:szCs w:val="26"/>
+        </w:rPr>
+        <w:tab/>
+      </w:r>
+      <w:r>
+        <w:rPr>
+          <w:sz w:val="26"/>
+          <w:szCs w:val="26"/>
+        </w:rPr>
+        <w:tab/>
+      </w:r>
+      <w:r>
+        <w:rPr>
+          <w:sz w:val="26"/>
+          <w:szCs w:val="26"/>
+        </w:rPr>
+        <w:tab/>
+      </w:r>
+      <w:r>
+        <w:rPr>
+          <w:sz w:val="26"/>
+          <w:szCs w:val="26"/>
+        </w:rPr>
+        <w:tab/>
+        <w:t xml:space="preserve">Email: </w:t>
+      </w:r>
+      <w:hyperlink r:id="rId8" w:history="1">
+        <w:r>
+          <w:rPr>
+            <w:rStyle w:val="Hyperlink"/>
+            <w:color w:val="auto"/>
+            <w:sz w:val="26"/>
+            <w:szCs w:val="26"/>
+            <w:u w:val="none"/>
+          </w:rPr>
+          <w:t>john@jcsattorney.com</w:t>
+        </w:r>
+      </w:hyperlink>
+    </w:p>
+    <w:p>
+      <w:pPr>
+        <w:jc w:val="both"/>
+        <w:rPr>
           <w:i/>
           <w:sz w:val="26"/>
           <w:szCs w:val="26"/>
@@ -1033,25 +1396,18 @@
           <w:sz w:val="26"/>
           <w:szCs w:val="26"/>
         </w:rPr>
-        <w:t>Attorney</w:t>
-      </w:r>
-      <w:r>
+        <w:t xml:space="preserve">Attorney for Defendant </w:t>
+      </w:r>
+    </w:p>
+    <w:p>
+      <w:pPr>
+        <w:jc w:val="both"/>
         <w:rPr>
           <w:i/>
           <w:sz w:val="26"/>
           <w:szCs w:val="26"/>
         </w:rPr>
-        <w:t>s</w:t>
-      </w:r>
-      <w:r>
-        <w:rPr>
-          <w:i/>
-          <w:sz w:val="26"/>
-          <w:szCs w:val="26"/>
-        </w:rPr>
-        <w:t xml:space="preserve"> for Defendant</w:t>
-      </w:r>
-      <w:bookmarkStart w:id="1" w:name="_Hlk47020969"/>
+      </w:pPr>
     </w:p>
     <w:p>
       <w:pPr>

</xml_diff>